<commit_message>
Redovisat labb 3 Kravspec
</commit_message>
<xml_diff>
--- a/AF 1.2 Kontrollera medlemsakp.docx
+++ b/AF 1.2 Kontrollera medlemsakp.docx
@@ -147,34 +147,45 @@
           <w:szCs w:val="28"/>
         </w:rPr>
       </w:pPr>
-      <w:r>
-        <w:rPr>
-          <w:rStyle w:val="SubtleEmphasis"/>
-          <w:sz w:val="28"/>
-          <w:szCs w:val="28"/>
-        </w:rPr>
-        <w:t>Offstage aktör</w:t>
-      </w:r>
-    </w:p>
-    <w:p>
-      <w:pPr>
-        <w:pStyle w:val="NoSpacing"/>
-        <w:rPr>
-          <w:rStyle w:val="SubtleEmphasis"/>
-          <w:i w:val="0"/>
-          <w:color w:val="000000" w:themeColor="text1"/>
-        </w:rPr>
-      </w:pPr>
-    </w:p>
-    <w:p>
-      <w:pPr>
-        <w:pStyle w:val="NoSpacing"/>
-        <w:rPr>
-          <w:rStyle w:val="SubtleEmphasis"/>
-          <w:sz w:val="28"/>
-          <w:szCs w:val="28"/>
-        </w:rPr>
-      </w:pPr>
+      <w:proofErr w:type="spellStart"/>
+      <w:r>
+        <w:rPr>
+          <w:rStyle w:val="SubtleEmphasis"/>
+          <w:sz w:val="28"/>
+          <w:szCs w:val="28"/>
+        </w:rPr>
+        <w:t>Offstage</w:t>
+      </w:r>
+      <w:proofErr w:type="spellEnd"/>
+      <w:r>
+        <w:rPr>
+          <w:rStyle w:val="SubtleEmphasis"/>
+          <w:sz w:val="28"/>
+          <w:szCs w:val="28"/>
+        </w:rPr>
+        <w:t xml:space="preserve"> aktör</w:t>
+      </w:r>
+    </w:p>
+    <w:p>
+      <w:pPr>
+        <w:pStyle w:val="NoSpacing"/>
+        <w:rPr>
+          <w:rStyle w:val="SubtleEmphasis"/>
+          <w:i w:val="0"/>
+          <w:color w:val="000000" w:themeColor="text1"/>
+        </w:rPr>
+      </w:pPr>
+    </w:p>
+    <w:p>
+      <w:pPr>
+        <w:pStyle w:val="NoSpacing"/>
+        <w:rPr>
+          <w:rStyle w:val="SubtleEmphasis"/>
+          <w:sz w:val="28"/>
+          <w:szCs w:val="28"/>
+        </w:rPr>
+      </w:pPr>
+      <w:proofErr w:type="spellStart"/>
       <w:r>
         <w:rPr>
           <w:rStyle w:val="SubtleEmphasis"/>
@@ -183,6 +194,7 @@
         </w:rPr>
         <w:t>Förkrav</w:t>
       </w:r>
+      <w:proofErr w:type="spellEnd"/>
     </w:p>
     <w:p>
       <w:pPr>
@@ -287,7 +299,24 @@
         </w:numPr>
       </w:pPr>
       <w:r>
-        <w:t>Startar när kund klickar på login på KAKs hemsida  //UN och PW fällt är synliga</w:t>
+        <w:t>Startar när kund klic</w:t>
+      </w:r>
+      <w:r>
+        <w:t xml:space="preserve">kar på login på </w:t>
+      </w:r>
+      <w:proofErr w:type="spellStart"/>
+      <w:r>
+        <w:t>KAKs</w:t>
+      </w:r>
+      <w:proofErr w:type="spellEnd"/>
+      <w:r>
+        <w:t xml:space="preserve"> hemsida, </w:t>
+      </w:r>
+      <w:r>
+        <w:t>UN och PW fällt är synliga</w:t>
+      </w:r>
+      <w:r>
+        <w:t xml:space="preserve"> på startsidan</w:t>
       </w:r>
     </w:p>
     <w:p>
@@ -311,8 +340,13 @@
         </w:numPr>
       </w:pPr>
       <w:r>
-        <w:t>Här finns information angående medlemskap, när det löper ut etc</w:t>
-      </w:r>
+        <w:t xml:space="preserve">Här finns information angående medlemskap, när det löper ut </w:t>
+      </w:r>
+      <w:proofErr w:type="spellStart"/>
+      <w:r>
+        <w:t>etc</w:t>
+      </w:r>
+      <w:proofErr w:type="spellEnd"/>
     </w:p>
     <w:p>
       <w:pPr>
@@ -344,22 +378,26 @@
           <w:szCs w:val="28"/>
         </w:rPr>
       </w:pPr>
-      <w:r>
-        <w:rPr>
-          <w:rStyle w:val="SubtleEmphasis"/>
-          <w:i w:val="0"/>
-          <w:color w:val="000000" w:themeColor="text1"/>
-        </w:rPr>
-        <w:t xml:space="preserve">AF 1.4 </w:t>
-      </w:r>
-      <w:r>
-        <w:rPr>
-          <w:rStyle w:val="SubtleEmphasis"/>
-          <w:i w:val="0"/>
-          <w:color w:val="000000" w:themeColor="text1"/>
-        </w:rPr>
-        <w:t>Kunden</w:t>
-      </w:r>
+      <w:hyperlink r:id="rId5" w:history="1">
+        <w:r>
+          <w:rPr>
+            <w:rStyle w:val="Hyperlink"/>
+          </w:rPr>
+          <w:t xml:space="preserve">AF 1.4 </w:t>
+        </w:r>
+        <w:r>
+          <w:rPr>
+            <w:rStyle w:val="Hyperlink"/>
+          </w:rPr>
+          <w:t xml:space="preserve">Kunden </w:t>
+        </w:r>
+        <w:r>
+          <w:rPr>
+            <w:rStyle w:val="Hyperlink"/>
+          </w:rPr>
+          <w:t>har glömt sitt lösenord.</w:t>
+        </w:r>
+      </w:hyperlink>
       <w:r>
         <w:rPr>
           <w:rStyle w:val="SubtleEmphasis"/>
@@ -367,14 +405,6 @@
           <w:color w:val="000000" w:themeColor="text1"/>
         </w:rPr>
         <w:t xml:space="preserve"> </w:t>
-      </w:r>
-      <w:r>
-        <w:rPr>
-          <w:rStyle w:val="SubtleEmphasis"/>
-          <w:i w:val="0"/>
-          <w:color w:val="000000" w:themeColor="text1"/>
-        </w:rPr>
-        <w:t xml:space="preserve">har glömt sitt lösenord. </w:t>
       </w:r>
     </w:p>
     <w:p/>
@@ -753,6 +783,17 @@
       <w:ind w:left="720"/>
       <w:contextualSpacing/>
     </w:pPr>
+  </w:style>
+  <w:style w:type="character" w:styleId="Hyperlink">
+    <w:name w:val="Hyperlink"/>
+    <w:basedOn w:val="DefaultParagraphFont"/>
+    <w:uiPriority w:val="99"/>
+    <w:unhideWhenUsed/>
+    <w:rsid w:val="00107019"/>
+    <w:rPr>
+      <w:color w:val="0000FF" w:themeColor="hyperlink"/>
+      <w:u w:val="single"/>
+    </w:rPr>
   </w:style>
 </w:styles>
 </file>

</xml_diff>